<commit_message>
Added Tutorial 2 and updated GSAP Notes
</commit_message>
<xml_diff>
--- a/GSAP notes.docx
+++ b/GSAP notes.docx
@@ -94,7 +94,6 @@
         <w:t xml:space="preserve">gsap.to (Initial to Final) or </w:t>
       </w:r>
       <w:proofErr w:type="spellStart"/>
-      <w:proofErr w:type="gramStart"/>
       <w:r>
         <w:rPr>
           <w:rFonts w:ascii="Poppins" w:hAnsi="Poppins" w:cs="Poppins"/>
@@ -104,7 +103,6 @@
         <w:t>gsap.from</w:t>
       </w:r>
       <w:proofErr w:type="spellEnd"/>
-      <w:proofErr w:type="gramEnd"/>
       <w:r>
         <w:rPr>
           <w:rFonts w:ascii="Poppins" w:hAnsi="Poppins" w:cs="Poppins"/>
@@ -128,25 +126,7 @@
           <w:sz w:val="32"/>
           <w:szCs w:val="32"/>
         </w:rPr>
-        <w:t xml:space="preserve">gsap.to has 2 parameters -&gt; </w:t>
-      </w:r>
-      <w:proofErr w:type="gramStart"/>
-      <w:r>
-        <w:rPr>
-          <w:rFonts w:ascii="Poppins" w:hAnsi="Poppins" w:cs="Poppins"/>
-          <w:sz w:val="32"/>
-          <w:szCs w:val="32"/>
-        </w:rPr>
-        <w:t>gsap.to(</w:t>
-      </w:r>
-      <w:proofErr w:type="gramEnd"/>
-      <w:r>
-        <w:rPr>
-          <w:rFonts w:ascii="Poppins" w:hAnsi="Poppins" w:cs="Poppins"/>
-          <w:sz w:val="32"/>
-          <w:szCs w:val="32"/>
-        </w:rPr>
-        <w:t xml:space="preserve">“param1”, {param2}) -&gt; param1 is what </w:t>
+        <w:t xml:space="preserve">gsap.to has 2 parameters -&gt; gsap.to(“param1”, {param2}) -&gt; param1 is what </w:t>
       </w:r>
       <w:r>
         <w:rPr>
@@ -283,6 +263,117 @@
           <w:szCs w:val="32"/>
         </w:rPr>
       </w:pPr>
+      <w:r>
+        <w:rPr>
+          <w:rFonts w:ascii="Poppins" w:hAnsi="Poppins" w:cs="Poppins"/>
+          <w:sz w:val="32"/>
+          <w:szCs w:val="32"/>
+        </w:rPr>
+        <w:t xml:space="preserve">Var </w:t>
+      </w:r>
+      <w:proofErr w:type="spellStart"/>
+      <w:r>
+        <w:rPr>
+          <w:rFonts w:ascii="Poppins" w:hAnsi="Poppins" w:cs="Poppins"/>
+          <w:sz w:val="32"/>
+          <w:szCs w:val="32"/>
+        </w:rPr>
+        <w:t>tl</w:t>
+      </w:r>
+      <w:proofErr w:type="spellEnd"/>
+      <w:r>
+        <w:rPr>
+          <w:rFonts w:ascii="Poppins" w:hAnsi="Poppins" w:cs="Poppins"/>
+          <w:sz w:val="32"/>
+          <w:szCs w:val="32"/>
+        </w:rPr>
+        <w:t xml:space="preserve"> = </w:t>
+      </w:r>
+      <w:proofErr w:type="spellStart"/>
+      <w:r>
+        <w:rPr>
+          <w:rFonts w:ascii="Poppins" w:hAnsi="Poppins" w:cs="Poppins"/>
+          <w:sz w:val="32"/>
+          <w:szCs w:val="32"/>
+        </w:rPr>
+        <w:t>gsap.timeline</w:t>
+      </w:r>
+      <w:proofErr w:type="spellEnd"/>
+      <w:r>
+        <w:rPr>
+          <w:rFonts w:ascii="Poppins" w:hAnsi="Poppins" w:cs="Poppins"/>
+          <w:sz w:val="32"/>
+          <w:szCs w:val="32"/>
+        </w:rPr>
+        <w:t>()</w:t>
+      </w:r>
+    </w:p>
+    <w:p>
+      <w:pPr>
+        <w:rPr>
+          <w:rFonts w:ascii="Poppins" w:hAnsi="Poppins" w:cs="Poppins"/>
+          <w:b/>
+          <w:bCs/>
+          <w:sz w:val="32"/>
+          <w:szCs w:val="32"/>
+          <w:u w:val="single"/>
+        </w:rPr>
+      </w:pPr>
+      <w:r>
+        <w:rPr>
+          <w:rFonts w:ascii="Poppins" w:hAnsi="Poppins" w:cs="Poppins"/>
+          <w:b/>
+          <w:bCs/>
+          <w:sz w:val="32"/>
+          <w:szCs w:val="32"/>
+          <w:u w:val="single"/>
+        </w:rPr>
+        <w:t>TOPIC: SCROLL TRIGGER</w:t>
+      </w:r>
+    </w:p>
+    <w:p>
+      <w:pPr>
+        <w:rPr>
+          <w:rFonts w:ascii="Poppins" w:hAnsi="Poppins" w:cs="Poppins"/>
+          <w:sz w:val="32"/>
+          <w:szCs w:val="32"/>
+        </w:rPr>
+      </w:pPr>
+      <w:r>
+        <w:rPr>
+          <w:rFonts w:ascii="Poppins" w:hAnsi="Poppins" w:cs="Poppins"/>
+          <w:sz w:val="32"/>
+          <w:szCs w:val="32"/>
+        </w:rPr>
+        <w:t>Script tag between GSAP and own script tag</w:t>
+      </w:r>
+    </w:p>
+    <w:p>
+      <w:pPr>
+        <w:rPr>
+          <w:rFonts w:ascii="Poppins" w:hAnsi="Poppins" w:cs="Poppins"/>
+          <w:sz w:val="32"/>
+          <w:szCs w:val="32"/>
+        </w:rPr>
+      </w:pPr>
+      <w:proofErr w:type="spellStart"/>
+      <w:r>
+        <w:rPr>
+          <w:rFonts w:ascii="Poppins" w:hAnsi="Poppins" w:cs="Poppins"/>
+          <w:sz w:val="32"/>
+          <w:szCs w:val="32"/>
+        </w:rPr>
+        <w:t>scrollTrigger</w:t>
+      </w:r>
+      <w:proofErr w:type="spellEnd"/>
+      <w:r>
+        <w:rPr>
+          <w:rFonts w:ascii="Poppins" w:hAnsi="Poppins" w:cs="Poppins"/>
+          <w:sz w:val="32"/>
+          <w:szCs w:val="32"/>
+        </w:rPr>
+        <w:t>: ”#page2 #box”</w:t>
+      </w:r>
     </w:p>
     <w:sectPr>
       <w:pgSz w:w="12240" w:h="15840"/>

</xml_diff>

<commit_message>
Tutorial-9 done (End of Playlist)
</commit_message>
<xml_diff>
--- a/GSAP notes.docx
+++ b/GSAP notes.docx
@@ -418,7 +418,9 @@
           <w:u w:val="single"/>
         </w:rPr>
       </w:pPr>
-      <w:r>
+    </w:p>
+    <w:p>
+      <w:pPr>
         <w:rPr>
           <w:rFonts w:ascii="Poppins" w:hAnsi="Poppins" w:cs="Poppins"/>
           <w:b/>
@@ -427,6 +429,41 @@
           <w:szCs w:val="32"/>
           <w:u w:val="single"/>
         </w:rPr>
+      </w:pPr>
+    </w:p>
+    <w:p>
+      <w:pPr>
+        <w:rPr>
+          <w:rFonts w:ascii="Poppins" w:hAnsi="Poppins" w:cs="Poppins"/>
+          <w:b/>
+          <w:bCs/>
+          <w:sz w:val="32"/>
+          <w:szCs w:val="32"/>
+          <w:u w:val="single"/>
+        </w:rPr>
+      </w:pPr>
+    </w:p>
+    <w:p>
+      <w:pPr>
+        <w:rPr>
+          <w:rFonts w:ascii="Poppins" w:hAnsi="Poppins" w:cs="Poppins"/>
+          <w:b/>
+          <w:bCs/>
+          <w:sz w:val="32"/>
+          <w:szCs w:val="32"/>
+          <w:u w:val="single"/>
+        </w:rPr>
+      </w:pPr>
+      <w:r>
+        <w:rPr>
+          <w:rFonts w:ascii="Poppins" w:hAnsi="Poppins" w:cs="Poppins"/>
+          <w:b/>
+          <w:bCs/>
+          <w:sz w:val="32"/>
+          <w:szCs w:val="32"/>
+          <w:u w:val="single"/>
+        </w:rPr>
+        <w:lastRenderedPageBreak/>
         <w:t>TOPIC: REACT</w:t>
       </w:r>
     </w:p>
@@ -686,7 +723,6 @@
           <w:szCs w:val="21"/>
           <w14:ligatures w14:val="none"/>
         </w:rPr>
-        <w:lastRenderedPageBreak/>
         <w:t xml:space="preserve">    </w:t>
       </w:r>
       <w:proofErr w:type="gramStart"/>
@@ -2622,6 +2658,7 @@
           <w:szCs w:val="21"/>
           <w14:ligatures w14:val="none"/>
         </w:rPr>
+        <w:lastRenderedPageBreak/>
         <w:t xml:space="preserve">        </w:t>
       </w:r>
       <w:r>
@@ -2782,6 +2819,1576 @@
           <w14:ligatures w14:val="none"/>
         </w:rPr>
         <w:t>&gt;</w:t>
+      </w:r>
+    </w:p>
+    <w:p>
+      <w:pPr>
+        <w:rPr>
+          <w:rFonts w:ascii="Poppins" w:hAnsi="Poppins" w:cs="Poppins"/>
+          <w:sz w:val="32"/>
+          <w:szCs w:val="32"/>
+        </w:rPr>
+      </w:pPr>
+    </w:p>
+    <w:p>
+      <w:pPr>
+        <w:rPr>
+          <w:rFonts w:ascii="Poppins" w:hAnsi="Poppins" w:cs="Poppins"/>
+          <w:sz w:val="32"/>
+          <w:szCs w:val="32"/>
+        </w:rPr>
+      </w:pPr>
+      <w:r>
+        <w:rPr>
+          <w:rFonts w:ascii="Poppins" w:hAnsi="Poppins" w:cs="Poppins"/>
+          <w:sz w:val="32"/>
+          <w:szCs w:val="32"/>
+        </w:rPr>
+        <w:t>Way 3:</w:t>
+      </w:r>
+    </w:p>
+    <w:p>
+      <w:pPr>
+        <w:rPr>
+          <w:rFonts w:ascii="Poppins" w:hAnsi="Poppins" w:cs="Poppins"/>
+          <w:sz w:val="32"/>
+          <w:szCs w:val="32"/>
+        </w:rPr>
+      </w:pPr>
+      <w:r>
+        <w:rPr>
+          <w:rFonts w:ascii="Poppins" w:hAnsi="Poppins" w:cs="Poppins"/>
+          <w:sz w:val="32"/>
+          <w:szCs w:val="32"/>
+        </w:rPr>
+        <w:t xml:space="preserve">Use </w:t>
+      </w:r>
+      <w:proofErr w:type="spellStart"/>
+      <w:r>
+        <w:rPr>
+          <w:rFonts w:ascii="Poppins" w:hAnsi="Poppins" w:cs="Poppins"/>
+          <w:sz w:val="32"/>
+          <w:szCs w:val="32"/>
+        </w:rPr>
+        <w:t>c</w:t>
+      </w:r>
+      <w:r>
+        <w:rPr>
+          <w:rFonts w:ascii="Poppins" w:hAnsi="Poppins" w:cs="Poppins"/>
+          <w:sz w:val="32"/>
+          <w:szCs w:val="32"/>
+        </w:rPr>
+        <w:t>ontext</w:t>
+      </w:r>
+      <w:r>
+        <w:rPr>
+          <w:rFonts w:ascii="Poppins" w:hAnsi="Poppins" w:cs="Poppins"/>
+          <w:sz w:val="32"/>
+          <w:szCs w:val="32"/>
+        </w:rPr>
+        <w:t>Safe</w:t>
+      </w:r>
+      <w:proofErr w:type="spellEnd"/>
+    </w:p>
+    <w:p>
+      <w:pPr>
+        <w:shd w:val="clear" w:color="auto" w:fill="1F1F1F"/>
+        <w:spacing w:after="0" w:line="285" w:lineRule="atLeast"/>
+        <w:rPr>
+          <w:rFonts w:ascii="Consolas" w:eastAsia="Times New Roman" w:hAnsi="Consolas" w:cs="Times New Roman"/>
+          <w:color w:val="CCCCCC"/>
+          <w:kern w:val="0"/>
+          <w:sz w:val="21"/>
+          <w:szCs w:val="21"/>
+          <w14:ligatures w14:val="none"/>
+        </w:rPr>
+      </w:pPr>
+      <w:r>
+        <w:rPr>
+          <w:rFonts w:ascii="Consolas" w:eastAsia="Times New Roman" w:hAnsi="Consolas" w:cs="Times New Roman"/>
+          <w:color w:val="569CD6"/>
+          <w:kern w:val="0"/>
+          <w:sz w:val="21"/>
+          <w:szCs w:val="21"/>
+          <w14:ligatures w14:val="none"/>
+        </w:rPr>
+        <w:t>const</w:t>
+      </w:r>
+      <w:r>
+        <w:rPr>
+          <w:rFonts w:ascii="Consolas" w:eastAsia="Times New Roman" w:hAnsi="Consolas" w:cs="Times New Roman"/>
+          <w:color w:val="CCCCCC"/>
+          <w:kern w:val="0"/>
+          <w:sz w:val="21"/>
+          <w:szCs w:val="21"/>
+          <w14:ligatures w14:val="none"/>
+        </w:rPr>
+        <w:t xml:space="preserve"> </w:t>
+      </w:r>
+      <w:r>
+        <w:rPr>
+          <w:rFonts w:ascii="Consolas" w:eastAsia="Times New Roman" w:hAnsi="Consolas" w:cs="Times New Roman"/>
+          <w:color w:val="DCDCAA"/>
+          <w:kern w:val="0"/>
+          <w:sz w:val="21"/>
+          <w:szCs w:val="21"/>
+          <w14:ligatures w14:val="none"/>
+        </w:rPr>
+        <w:t>App</w:t>
+      </w:r>
+      <w:r>
+        <w:rPr>
+          <w:rFonts w:ascii="Consolas" w:eastAsia="Times New Roman" w:hAnsi="Consolas" w:cs="Times New Roman"/>
+          <w:color w:val="CCCCCC"/>
+          <w:kern w:val="0"/>
+          <w:sz w:val="21"/>
+          <w:szCs w:val="21"/>
+          <w14:ligatures w14:val="none"/>
+        </w:rPr>
+        <w:t xml:space="preserve"> </w:t>
+      </w:r>
+      <w:r>
+        <w:rPr>
+          <w:rFonts w:ascii="Consolas" w:eastAsia="Times New Roman" w:hAnsi="Consolas" w:cs="Times New Roman"/>
+          <w:color w:val="D4D4D4"/>
+          <w:kern w:val="0"/>
+          <w:sz w:val="21"/>
+          <w:szCs w:val="21"/>
+          <w14:ligatures w14:val="none"/>
+        </w:rPr>
+        <w:t>=</w:t>
+      </w:r>
+      <w:r>
+        <w:rPr>
+          <w:rFonts w:ascii="Consolas" w:eastAsia="Times New Roman" w:hAnsi="Consolas" w:cs="Times New Roman"/>
+          <w:color w:val="CCCCCC"/>
+          <w:kern w:val="0"/>
+          <w:sz w:val="21"/>
+          <w:szCs w:val="21"/>
+          <w14:ligatures w14:val="none"/>
+        </w:rPr>
+        <w:t xml:space="preserve"> () </w:t>
+      </w:r>
+      <w:r>
+        <w:rPr>
+          <w:rFonts w:ascii="Consolas" w:eastAsia="Times New Roman" w:hAnsi="Consolas" w:cs="Times New Roman"/>
+          <w:color w:val="569CD6"/>
+          <w:kern w:val="0"/>
+          <w:sz w:val="21"/>
+          <w:szCs w:val="21"/>
+          <w14:ligatures w14:val="none"/>
+        </w:rPr>
+        <w:t>=&gt;</w:t>
+      </w:r>
+      <w:r>
+        <w:rPr>
+          <w:rFonts w:ascii="Consolas" w:eastAsia="Times New Roman" w:hAnsi="Consolas" w:cs="Times New Roman"/>
+          <w:color w:val="CCCCCC"/>
+          <w:kern w:val="0"/>
+          <w:sz w:val="21"/>
+          <w:szCs w:val="21"/>
+          <w14:ligatures w14:val="none"/>
+        </w:rPr>
+        <w:t xml:space="preserve"> {</w:t>
+      </w:r>
+    </w:p>
+    <w:p>
+      <w:pPr>
+        <w:shd w:val="clear" w:color="auto" w:fill="1F1F1F"/>
+        <w:spacing w:after="0" w:line="285" w:lineRule="atLeast"/>
+        <w:rPr>
+          <w:rFonts w:ascii="Consolas" w:eastAsia="Times New Roman" w:hAnsi="Consolas" w:cs="Times New Roman"/>
+          <w:color w:val="CCCCCC"/>
+          <w:kern w:val="0"/>
+          <w:sz w:val="21"/>
+          <w:szCs w:val="21"/>
+          <w14:ligatures w14:val="none"/>
+        </w:rPr>
+      </w:pPr>
+      <w:r>
+        <w:rPr>
+          <w:rFonts w:ascii="Consolas" w:eastAsia="Times New Roman" w:hAnsi="Consolas" w:cs="Times New Roman"/>
+          <w:color w:val="CCCCCC"/>
+          <w:kern w:val="0"/>
+          <w:sz w:val="21"/>
+          <w:szCs w:val="21"/>
+          <w14:ligatures w14:val="none"/>
+        </w:rPr>
+        <w:t xml:space="preserve">  </w:t>
+      </w:r>
+      <w:r>
+        <w:rPr>
+          <w:rFonts w:ascii="Consolas" w:eastAsia="Times New Roman" w:hAnsi="Consolas" w:cs="Times New Roman"/>
+          <w:color w:val="569CD6"/>
+          <w:kern w:val="0"/>
+          <w:sz w:val="21"/>
+          <w:szCs w:val="21"/>
+          <w14:ligatures w14:val="none"/>
+        </w:rPr>
+        <w:t>const</w:t>
+      </w:r>
+      <w:r>
+        <w:rPr>
+          <w:rFonts w:ascii="Consolas" w:eastAsia="Times New Roman" w:hAnsi="Consolas" w:cs="Times New Roman"/>
+          <w:color w:val="CCCCCC"/>
+          <w:kern w:val="0"/>
+          <w:sz w:val="21"/>
+          <w:szCs w:val="21"/>
+          <w14:ligatures w14:val="none"/>
+        </w:rPr>
+        <w:t xml:space="preserve"> </w:t>
+      </w:r>
+      <w:proofErr w:type="spellStart"/>
+      <w:r>
+        <w:rPr>
+          <w:rFonts w:ascii="Consolas" w:eastAsia="Times New Roman" w:hAnsi="Consolas" w:cs="Times New Roman"/>
+          <w:color w:val="4FC1FF"/>
+          <w:kern w:val="0"/>
+          <w:sz w:val="21"/>
+          <w:szCs w:val="21"/>
+          <w14:ligatures w14:val="none"/>
+        </w:rPr>
+        <w:t>boxRef</w:t>
+      </w:r>
+      <w:proofErr w:type="spellEnd"/>
+      <w:r>
+        <w:rPr>
+          <w:rFonts w:ascii="Consolas" w:eastAsia="Times New Roman" w:hAnsi="Consolas" w:cs="Times New Roman"/>
+          <w:color w:val="CCCCCC"/>
+          <w:kern w:val="0"/>
+          <w:sz w:val="21"/>
+          <w:szCs w:val="21"/>
+          <w14:ligatures w14:val="none"/>
+        </w:rPr>
+        <w:t xml:space="preserve"> </w:t>
+      </w:r>
+      <w:r>
+        <w:rPr>
+          <w:rFonts w:ascii="Consolas" w:eastAsia="Times New Roman" w:hAnsi="Consolas" w:cs="Times New Roman"/>
+          <w:color w:val="D4D4D4"/>
+          <w:kern w:val="0"/>
+          <w:sz w:val="21"/>
+          <w:szCs w:val="21"/>
+          <w14:ligatures w14:val="none"/>
+        </w:rPr>
+        <w:t>=</w:t>
+      </w:r>
+      <w:r>
+        <w:rPr>
+          <w:rFonts w:ascii="Consolas" w:eastAsia="Times New Roman" w:hAnsi="Consolas" w:cs="Times New Roman"/>
+          <w:color w:val="CCCCCC"/>
+          <w:kern w:val="0"/>
+          <w:sz w:val="21"/>
+          <w:szCs w:val="21"/>
+          <w14:ligatures w14:val="none"/>
+        </w:rPr>
+        <w:t xml:space="preserve"> </w:t>
+      </w:r>
+      <w:proofErr w:type="spellStart"/>
+      <w:proofErr w:type="gramStart"/>
+      <w:r>
+        <w:rPr>
+          <w:rFonts w:ascii="Consolas" w:eastAsia="Times New Roman" w:hAnsi="Consolas" w:cs="Times New Roman"/>
+          <w:color w:val="DCDCAA"/>
+          <w:kern w:val="0"/>
+          <w:sz w:val="21"/>
+          <w:szCs w:val="21"/>
+          <w14:ligatures w14:val="none"/>
+        </w:rPr>
+        <w:t>useRef</w:t>
+      </w:r>
+      <w:proofErr w:type="spellEnd"/>
+      <w:r>
+        <w:rPr>
+          <w:rFonts w:ascii="Consolas" w:eastAsia="Times New Roman" w:hAnsi="Consolas" w:cs="Times New Roman"/>
+          <w:color w:val="CCCCCC"/>
+          <w:kern w:val="0"/>
+          <w:sz w:val="21"/>
+          <w:szCs w:val="21"/>
+          <w14:ligatures w14:val="none"/>
+        </w:rPr>
+        <w:t>(</w:t>
+      </w:r>
+      <w:proofErr w:type="gramEnd"/>
+      <w:r>
+        <w:rPr>
+          <w:rFonts w:ascii="Consolas" w:eastAsia="Times New Roman" w:hAnsi="Consolas" w:cs="Times New Roman"/>
+          <w:color w:val="CCCCCC"/>
+          <w:kern w:val="0"/>
+          <w:sz w:val="21"/>
+          <w:szCs w:val="21"/>
+          <w14:ligatures w14:val="none"/>
+        </w:rPr>
+        <w:t>);</w:t>
+      </w:r>
+    </w:p>
+    <w:p>
+      <w:pPr>
+        <w:shd w:val="clear" w:color="auto" w:fill="1F1F1F"/>
+        <w:spacing w:after="0" w:line="285" w:lineRule="atLeast"/>
+        <w:rPr>
+          <w:rFonts w:ascii="Consolas" w:eastAsia="Times New Roman" w:hAnsi="Consolas" w:cs="Times New Roman"/>
+          <w:color w:val="CCCCCC"/>
+          <w:kern w:val="0"/>
+          <w:sz w:val="21"/>
+          <w:szCs w:val="21"/>
+          <w14:ligatures w14:val="none"/>
+        </w:rPr>
+      </w:pPr>
+    </w:p>
+    <w:p>
+      <w:pPr>
+        <w:shd w:val="clear" w:color="auto" w:fill="1F1F1F"/>
+        <w:spacing w:after="0" w:line="285" w:lineRule="atLeast"/>
+        <w:rPr>
+          <w:rFonts w:ascii="Consolas" w:eastAsia="Times New Roman" w:hAnsi="Consolas" w:cs="Times New Roman"/>
+          <w:color w:val="CCCCCC"/>
+          <w:kern w:val="0"/>
+          <w:sz w:val="21"/>
+          <w:szCs w:val="21"/>
+          <w14:ligatures w14:val="none"/>
+        </w:rPr>
+      </w:pPr>
+      <w:r>
+        <w:rPr>
+          <w:rFonts w:ascii="Consolas" w:eastAsia="Times New Roman" w:hAnsi="Consolas" w:cs="Times New Roman"/>
+          <w:color w:val="CCCCCC"/>
+          <w:kern w:val="0"/>
+          <w:sz w:val="21"/>
+          <w:szCs w:val="21"/>
+          <w14:ligatures w14:val="none"/>
+        </w:rPr>
+        <w:t xml:space="preserve">  </w:t>
+      </w:r>
+      <w:r>
+        <w:rPr>
+          <w:rFonts w:ascii="Consolas" w:eastAsia="Times New Roman" w:hAnsi="Consolas" w:cs="Times New Roman"/>
+          <w:color w:val="569CD6"/>
+          <w:kern w:val="0"/>
+          <w:sz w:val="21"/>
+          <w:szCs w:val="21"/>
+          <w14:ligatures w14:val="none"/>
+        </w:rPr>
+        <w:t>const</w:t>
+      </w:r>
+      <w:r>
+        <w:rPr>
+          <w:rFonts w:ascii="Consolas" w:eastAsia="Times New Roman" w:hAnsi="Consolas" w:cs="Times New Roman"/>
+          <w:color w:val="CCCCCC"/>
+          <w:kern w:val="0"/>
+          <w:sz w:val="21"/>
+          <w:szCs w:val="21"/>
+          <w14:ligatures w14:val="none"/>
+        </w:rPr>
+        <w:t xml:space="preserve"> </w:t>
+      </w:r>
+      <w:proofErr w:type="gramStart"/>
+      <w:r>
+        <w:rPr>
+          <w:rFonts w:ascii="Consolas" w:eastAsia="Times New Roman" w:hAnsi="Consolas" w:cs="Times New Roman"/>
+          <w:color w:val="CCCCCC"/>
+          <w:kern w:val="0"/>
+          <w:sz w:val="21"/>
+          <w:szCs w:val="21"/>
+          <w14:ligatures w14:val="none"/>
+        </w:rPr>
+        <w:t xml:space="preserve">{ </w:t>
+      </w:r>
+      <w:proofErr w:type="spellStart"/>
+      <w:r>
+        <w:rPr>
+          <w:rFonts w:ascii="Consolas" w:eastAsia="Times New Roman" w:hAnsi="Consolas" w:cs="Times New Roman"/>
+          <w:color w:val="DCDCAA"/>
+          <w:kern w:val="0"/>
+          <w:sz w:val="21"/>
+          <w:szCs w:val="21"/>
+          <w14:ligatures w14:val="none"/>
+        </w:rPr>
+        <w:t>contextSafe</w:t>
+      </w:r>
+      <w:proofErr w:type="spellEnd"/>
+      <w:proofErr w:type="gramEnd"/>
+      <w:r>
+        <w:rPr>
+          <w:rFonts w:ascii="Consolas" w:eastAsia="Times New Roman" w:hAnsi="Consolas" w:cs="Times New Roman"/>
+          <w:color w:val="CCCCCC"/>
+          <w:kern w:val="0"/>
+          <w:sz w:val="21"/>
+          <w:szCs w:val="21"/>
+          <w14:ligatures w14:val="none"/>
+        </w:rPr>
+        <w:t xml:space="preserve"> } </w:t>
+      </w:r>
+      <w:r>
+        <w:rPr>
+          <w:rFonts w:ascii="Consolas" w:eastAsia="Times New Roman" w:hAnsi="Consolas" w:cs="Times New Roman"/>
+          <w:color w:val="D4D4D4"/>
+          <w:kern w:val="0"/>
+          <w:sz w:val="21"/>
+          <w:szCs w:val="21"/>
+          <w14:ligatures w14:val="none"/>
+        </w:rPr>
+        <w:t>=</w:t>
+      </w:r>
+      <w:r>
+        <w:rPr>
+          <w:rFonts w:ascii="Consolas" w:eastAsia="Times New Roman" w:hAnsi="Consolas" w:cs="Times New Roman"/>
+          <w:color w:val="CCCCCC"/>
+          <w:kern w:val="0"/>
+          <w:sz w:val="21"/>
+          <w:szCs w:val="21"/>
+          <w14:ligatures w14:val="none"/>
+        </w:rPr>
+        <w:t xml:space="preserve"> </w:t>
+      </w:r>
+      <w:proofErr w:type="spellStart"/>
+      <w:r>
+        <w:rPr>
+          <w:rFonts w:ascii="Consolas" w:eastAsia="Times New Roman" w:hAnsi="Consolas" w:cs="Times New Roman"/>
+          <w:color w:val="DCDCAA"/>
+          <w:kern w:val="0"/>
+          <w:sz w:val="21"/>
+          <w:szCs w:val="21"/>
+          <w14:ligatures w14:val="none"/>
+        </w:rPr>
+        <w:t>useGSAP</w:t>
+      </w:r>
+      <w:proofErr w:type="spellEnd"/>
+      <w:r>
+        <w:rPr>
+          <w:rFonts w:ascii="Consolas" w:eastAsia="Times New Roman" w:hAnsi="Consolas" w:cs="Times New Roman"/>
+          <w:color w:val="CCCCCC"/>
+          <w:kern w:val="0"/>
+          <w:sz w:val="21"/>
+          <w:szCs w:val="21"/>
+          <w14:ligatures w14:val="none"/>
+        </w:rPr>
+        <w:t>();</w:t>
+      </w:r>
+    </w:p>
+    <w:p>
+      <w:pPr>
+        <w:shd w:val="clear" w:color="auto" w:fill="1F1F1F"/>
+        <w:spacing w:after="0" w:line="285" w:lineRule="atLeast"/>
+        <w:rPr>
+          <w:rFonts w:ascii="Consolas" w:eastAsia="Times New Roman" w:hAnsi="Consolas" w:cs="Times New Roman"/>
+          <w:color w:val="CCCCCC"/>
+          <w:kern w:val="0"/>
+          <w:sz w:val="21"/>
+          <w:szCs w:val="21"/>
+          <w14:ligatures w14:val="none"/>
+        </w:rPr>
+      </w:pPr>
+    </w:p>
+    <w:p>
+      <w:pPr>
+        <w:shd w:val="clear" w:color="auto" w:fill="1F1F1F"/>
+        <w:spacing w:after="0" w:line="285" w:lineRule="atLeast"/>
+        <w:rPr>
+          <w:rFonts w:ascii="Consolas" w:eastAsia="Times New Roman" w:hAnsi="Consolas" w:cs="Times New Roman"/>
+          <w:color w:val="CCCCCC"/>
+          <w:kern w:val="0"/>
+          <w:sz w:val="21"/>
+          <w:szCs w:val="21"/>
+          <w14:ligatures w14:val="none"/>
+        </w:rPr>
+      </w:pPr>
+      <w:r>
+        <w:rPr>
+          <w:rFonts w:ascii="Consolas" w:eastAsia="Times New Roman" w:hAnsi="Consolas" w:cs="Times New Roman"/>
+          <w:color w:val="CCCCCC"/>
+          <w:kern w:val="0"/>
+          <w:sz w:val="21"/>
+          <w:szCs w:val="21"/>
+          <w14:ligatures w14:val="none"/>
+        </w:rPr>
+        <w:t xml:space="preserve">  </w:t>
+      </w:r>
+      <w:r>
+        <w:rPr>
+          <w:rFonts w:ascii="Consolas" w:eastAsia="Times New Roman" w:hAnsi="Consolas" w:cs="Times New Roman"/>
+          <w:color w:val="569CD6"/>
+          <w:kern w:val="0"/>
+          <w:sz w:val="21"/>
+          <w:szCs w:val="21"/>
+          <w14:ligatures w14:val="none"/>
+        </w:rPr>
+        <w:t>const</w:t>
+      </w:r>
+      <w:r>
+        <w:rPr>
+          <w:rFonts w:ascii="Consolas" w:eastAsia="Times New Roman" w:hAnsi="Consolas" w:cs="Times New Roman"/>
+          <w:color w:val="CCCCCC"/>
+          <w:kern w:val="0"/>
+          <w:sz w:val="21"/>
+          <w:szCs w:val="21"/>
+          <w14:ligatures w14:val="none"/>
+        </w:rPr>
+        <w:t xml:space="preserve"> </w:t>
+      </w:r>
+      <w:proofErr w:type="spellStart"/>
+      <w:r>
+        <w:rPr>
+          <w:rFonts w:ascii="Consolas" w:eastAsia="Times New Roman" w:hAnsi="Consolas" w:cs="Times New Roman"/>
+          <w:color w:val="DCDCAA"/>
+          <w:kern w:val="0"/>
+          <w:sz w:val="21"/>
+          <w:szCs w:val="21"/>
+          <w14:ligatures w14:val="none"/>
+        </w:rPr>
+        <w:t>rotateBox</w:t>
+      </w:r>
+      <w:proofErr w:type="spellEnd"/>
+      <w:r>
+        <w:rPr>
+          <w:rFonts w:ascii="Consolas" w:eastAsia="Times New Roman" w:hAnsi="Consolas" w:cs="Times New Roman"/>
+          <w:color w:val="CCCCCC"/>
+          <w:kern w:val="0"/>
+          <w:sz w:val="21"/>
+          <w:szCs w:val="21"/>
+          <w14:ligatures w14:val="none"/>
+        </w:rPr>
+        <w:t xml:space="preserve"> </w:t>
+      </w:r>
+      <w:r>
+        <w:rPr>
+          <w:rFonts w:ascii="Consolas" w:eastAsia="Times New Roman" w:hAnsi="Consolas" w:cs="Times New Roman"/>
+          <w:color w:val="D4D4D4"/>
+          <w:kern w:val="0"/>
+          <w:sz w:val="21"/>
+          <w:szCs w:val="21"/>
+          <w14:ligatures w14:val="none"/>
+        </w:rPr>
+        <w:t>=</w:t>
+      </w:r>
+      <w:r>
+        <w:rPr>
+          <w:rFonts w:ascii="Consolas" w:eastAsia="Times New Roman" w:hAnsi="Consolas" w:cs="Times New Roman"/>
+          <w:color w:val="CCCCCC"/>
+          <w:kern w:val="0"/>
+          <w:sz w:val="21"/>
+          <w:szCs w:val="21"/>
+          <w14:ligatures w14:val="none"/>
+        </w:rPr>
+        <w:t xml:space="preserve"> </w:t>
+      </w:r>
+      <w:proofErr w:type="spellStart"/>
+      <w:proofErr w:type="gramStart"/>
+      <w:r>
+        <w:rPr>
+          <w:rFonts w:ascii="Consolas" w:eastAsia="Times New Roman" w:hAnsi="Consolas" w:cs="Times New Roman"/>
+          <w:color w:val="DCDCAA"/>
+          <w:kern w:val="0"/>
+          <w:sz w:val="21"/>
+          <w:szCs w:val="21"/>
+          <w14:ligatures w14:val="none"/>
+        </w:rPr>
+        <w:t>contextSafe</w:t>
+      </w:r>
+      <w:proofErr w:type="spellEnd"/>
+      <w:r>
+        <w:rPr>
+          <w:rFonts w:ascii="Consolas" w:eastAsia="Times New Roman" w:hAnsi="Consolas" w:cs="Times New Roman"/>
+          <w:color w:val="CCCCCC"/>
+          <w:kern w:val="0"/>
+          <w:sz w:val="21"/>
+          <w:szCs w:val="21"/>
+          <w14:ligatures w14:val="none"/>
+        </w:rPr>
+        <w:t>(</w:t>
+      </w:r>
+      <w:proofErr w:type="gramEnd"/>
+      <w:r>
+        <w:rPr>
+          <w:rFonts w:ascii="Consolas" w:eastAsia="Times New Roman" w:hAnsi="Consolas" w:cs="Times New Roman"/>
+          <w:color w:val="CCCCCC"/>
+          <w:kern w:val="0"/>
+          <w:sz w:val="21"/>
+          <w:szCs w:val="21"/>
+          <w14:ligatures w14:val="none"/>
+        </w:rPr>
+        <w:t xml:space="preserve">() </w:t>
+      </w:r>
+      <w:r>
+        <w:rPr>
+          <w:rFonts w:ascii="Consolas" w:eastAsia="Times New Roman" w:hAnsi="Consolas" w:cs="Times New Roman"/>
+          <w:color w:val="569CD6"/>
+          <w:kern w:val="0"/>
+          <w:sz w:val="21"/>
+          <w:szCs w:val="21"/>
+          <w14:ligatures w14:val="none"/>
+        </w:rPr>
+        <w:t>=&gt;</w:t>
+      </w:r>
+      <w:r>
+        <w:rPr>
+          <w:rFonts w:ascii="Consolas" w:eastAsia="Times New Roman" w:hAnsi="Consolas" w:cs="Times New Roman"/>
+          <w:color w:val="CCCCCC"/>
+          <w:kern w:val="0"/>
+          <w:sz w:val="21"/>
+          <w:szCs w:val="21"/>
+          <w14:ligatures w14:val="none"/>
+        </w:rPr>
+        <w:t xml:space="preserve"> {</w:t>
+      </w:r>
+    </w:p>
+    <w:p>
+      <w:pPr>
+        <w:shd w:val="clear" w:color="auto" w:fill="1F1F1F"/>
+        <w:spacing w:after="0" w:line="285" w:lineRule="atLeast"/>
+        <w:rPr>
+          <w:rFonts w:ascii="Consolas" w:eastAsia="Times New Roman" w:hAnsi="Consolas" w:cs="Times New Roman"/>
+          <w:color w:val="CCCCCC"/>
+          <w:kern w:val="0"/>
+          <w:sz w:val="21"/>
+          <w:szCs w:val="21"/>
+          <w14:ligatures w14:val="none"/>
+        </w:rPr>
+      </w:pPr>
+      <w:r>
+        <w:rPr>
+          <w:rFonts w:ascii="Consolas" w:eastAsia="Times New Roman" w:hAnsi="Consolas" w:cs="Times New Roman"/>
+          <w:color w:val="9CDCFE"/>
+          <w:kern w:val="0"/>
+          <w:sz w:val="21"/>
+          <w:szCs w:val="21"/>
+          <w14:ligatures w14:val="none"/>
+        </w:rPr>
+        <w:t xml:space="preserve">    </w:t>
+      </w:r>
+      <w:proofErr w:type="gramStart"/>
+      <w:r>
+        <w:rPr>
+          <w:rFonts w:ascii="Consolas" w:eastAsia="Times New Roman" w:hAnsi="Consolas" w:cs="Times New Roman"/>
+          <w:color w:val="4FC1FF"/>
+          <w:kern w:val="0"/>
+          <w:sz w:val="21"/>
+          <w:szCs w:val="21"/>
+          <w14:ligatures w14:val="none"/>
+        </w:rPr>
+        <w:t>gsap</w:t>
+      </w:r>
+      <w:r>
+        <w:rPr>
+          <w:rFonts w:ascii="Consolas" w:eastAsia="Times New Roman" w:hAnsi="Consolas" w:cs="Times New Roman"/>
+          <w:color w:val="D4D4D4"/>
+          <w:kern w:val="0"/>
+          <w:sz w:val="21"/>
+          <w:szCs w:val="21"/>
+          <w14:ligatures w14:val="none"/>
+        </w:rPr>
+        <w:t>.</w:t>
+      </w:r>
+      <w:r>
+        <w:rPr>
+          <w:rFonts w:ascii="Consolas" w:eastAsia="Times New Roman" w:hAnsi="Consolas" w:cs="Times New Roman"/>
+          <w:color w:val="DCDCAA"/>
+          <w:kern w:val="0"/>
+          <w:sz w:val="21"/>
+          <w:szCs w:val="21"/>
+          <w14:ligatures w14:val="none"/>
+        </w:rPr>
+        <w:t>to</w:t>
+      </w:r>
+      <w:r>
+        <w:rPr>
+          <w:rFonts w:ascii="Consolas" w:eastAsia="Times New Roman" w:hAnsi="Consolas" w:cs="Times New Roman"/>
+          <w:color w:val="CCCCCC"/>
+          <w:kern w:val="0"/>
+          <w:sz w:val="21"/>
+          <w:szCs w:val="21"/>
+          <w14:ligatures w14:val="none"/>
+        </w:rPr>
+        <w:t>(</w:t>
+      </w:r>
+      <w:proofErr w:type="spellStart"/>
+      <w:proofErr w:type="gramEnd"/>
+      <w:r>
+        <w:rPr>
+          <w:rFonts w:ascii="Consolas" w:eastAsia="Times New Roman" w:hAnsi="Consolas" w:cs="Times New Roman"/>
+          <w:color w:val="4FC1FF"/>
+          <w:kern w:val="0"/>
+          <w:sz w:val="21"/>
+          <w:szCs w:val="21"/>
+          <w14:ligatures w14:val="none"/>
+        </w:rPr>
+        <w:t>boxRef</w:t>
+      </w:r>
+      <w:r>
+        <w:rPr>
+          <w:rFonts w:ascii="Consolas" w:eastAsia="Times New Roman" w:hAnsi="Consolas" w:cs="Times New Roman"/>
+          <w:color w:val="D4D4D4"/>
+          <w:kern w:val="0"/>
+          <w:sz w:val="21"/>
+          <w:szCs w:val="21"/>
+          <w14:ligatures w14:val="none"/>
+        </w:rPr>
+        <w:t>.</w:t>
+      </w:r>
+      <w:r>
+        <w:rPr>
+          <w:rFonts w:ascii="Consolas" w:eastAsia="Times New Roman" w:hAnsi="Consolas" w:cs="Times New Roman"/>
+          <w:color w:val="9CDCFE"/>
+          <w:kern w:val="0"/>
+          <w:sz w:val="21"/>
+          <w:szCs w:val="21"/>
+          <w14:ligatures w14:val="none"/>
+        </w:rPr>
+        <w:t>current</w:t>
+      </w:r>
+      <w:proofErr w:type="spellEnd"/>
+      <w:r>
+        <w:rPr>
+          <w:rFonts w:ascii="Consolas" w:eastAsia="Times New Roman" w:hAnsi="Consolas" w:cs="Times New Roman"/>
+          <w:color w:val="CCCCCC"/>
+          <w:kern w:val="0"/>
+          <w:sz w:val="21"/>
+          <w:szCs w:val="21"/>
+          <w14:ligatures w14:val="none"/>
+        </w:rPr>
+        <w:t>, {</w:t>
+      </w:r>
+    </w:p>
+    <w:p>
+      <w:pPr>
+        <w:shd w:val="clear" w:color="auto" w:fill="1F1F1F"/>
+        <w:spacing w:after="0" w:line="285" w:lineRule="atLeast"/>
+        <w:rPr>
+          <w:rFonts w:ascii="Consolas" w:eastAsia="Times New Roman" w:hAnsi="Consolas" w:cs="Times New Roman"/>
+          <w:color w:val="CCCCCC"/>
+          <w:kern w:val="0"/>
+          <w:sz w:val="21"/>
+          <w:szCs w:val="21"/>
+          <w14:ligatures w14:val="none"/>
+        </w:rPr>
+      </w:pPr>
+      <w:r>
+        <w:rPr>
+          <w:rFonts w:ascii="Consolas" w:eastAsia="Times New Roman" w:hAnsi="Consolas" w:cs="Times New Roman"/>
+          <w:color w:val="CCCCCC"/>
+          <w:kern w:val="0"/>
+          <w:sz w:val="21"/>
+          <w:szCs w:val="21"/>
+          <w14:ligatures w14:val="none"/>
+        </w:rPr>
+        <w:t xml:space="preserve">      </w:t>
+      </w:r>
+      <w:r>
+        <w:rPr>
+          <w:rFonts w:ascii="Consolas" w:eastAsia="Times New Roman" w:hAnsi="Consolas" w:cs="Times New Roman"/>
+          <w:color w:val="9CDCFE"/>
+          <w:kern w:val="0"/>
+          <w:sz w:val="21"/>
+          <w:szCs w:val="21"/>
+          <w14:ligatures w14:val="none"/>
+        </w:rPr>
+        <w:t>duration</w:t>
+      </w:r>
+      <w:r>
+        <w:rPr>
+          <w:rFonts w:ascii="Consolas" w:eastAsia="Times New Roman" w:hAnsi="Consolas" w:cs="Times New Roman"/>
+          <w:color w:val="CCCCCC"/>
+          <w:kern w:val="0"/>
+          <w:sz w:val="21"/>
+          <w:szCs w:val="21"/>
+          <w14:ligatures w14:val="none"/>
+        </w:rPr>
+        <w:t xml:space="preserve">: </w:t>
+      </w:r>
+      <w:r>
+        <w:rPr>
+          <w:rFonts w:ascii="Consolas" w:eastAsia="Times New Roman" w:hAnsi="Consolas" w:cs="Times New Roman"/>
+          <w:color w:val="B5CEA8"/>
+          <w:kern w:val="0"/>
+          <w:sz w:val="21"/>
+          <w:szCs w:val="21"/>
+          <w14:ligatures w14:val="none"/>
+        </w:rPr>
+        <w:t>1</w:t>
+      </w:r>
+      <w:r>
+        <w:rPr>
+          <w:rFonts w:ascii="Consolas" w:eastAsia="Times New Roman" w:hAnsi="Consolas" w:cs="Times New Roman"/>
+          <w:color w:val="CCCCCC"/>
+          <w:kern w:val="0"/>
+          <w:sz w:val="21"/>
+          <w:szCs w:val="21"/>
+          <w14:ligatures w14:val="none"/>
+        </w:rPr>
+        <w:t>,</w:t>
+      </w:r>
+    </w:p>
+    <w:p>
+      <w:pPr>
+        <w:shd w:val="clear" w:color="auto" w:fill="1F1F1F"/>
+        <w:spacing w:after="0" w:line="285" w:lineRule="atLeast"/>
+        <w:rPr>
+          <w:rFonts w:ascii="Consolas" w:eastAsia="Times New Roman" w:hAnsi="Consolas" w:cs="Times New Roman"/>
+          <w:color w:val="CCCCCC"/>
+          <w:kern w:val="0"/>
+          <w:sz w:val="21"/>
+          <w:szCs w:val="21"/>
+          <w14:ligatures w14:val="none"/>
+        </w:rPr>
+      </w:pPr>
+      <w:r>
+        <w:rPr>
+          <w:rFonts w:ascii="Consolas" w:eastAsia="Times New Roman" w:hAnsi="Consolas" w:cs="Times New Roman"/>
+          <w:color w:val="CCCCCC"/>
+          <w:kern w:val="0"/>
+          <w:sz w:val="21"/>
+          <w:szCs w:val="21"/>
+          <w14:ligatures w14:val="none"/>
+        </w:rPr>
+        <w:t xml:space="preserve">      </w:t>
+      </w:r>
+      <w:r>
+        <w:rPr>
+          <w:rFonts w:ascii="Consolas" w:eastAsia="Times New Roman" w:hAnsi="Consolas" w:cs="Times New Roman"/>
+          <w:color w:val="9CDCFE"/>
+          <w:kern w:val="0"/>
+          <w:sz w:val="21"/>
+          <w:szCs w:val="21"/>
+          <w14:ligatures w14:val="none"/>
+        </w:rPr>
+        <w:t>rotate</w:t>
+      </w:r>
+      <w:r>
+        <w:rPr>
+          <w:rFonts w:ascii="Consolas" w:eastAsia="Times New Roman" w:hAnsi="Consolas" w:cs="Times New Roman"/>
+          <w:color w:val="CCCCCC"/>
+          <w:kern w:val="0"/>
+          <w:sz w:val="21"/>
+          <w:szCs w:val="21"/>
+          <w14:ligatures w14:val="none"/>
+        </w:rPr>
+        <w:t xml:space="preserve">: </w:t>
+      </w:r>
+      <w:r>
+        <w:rPr>
+          <w:rFonts w:ascii="Consolas" w:eastAsia="Times New Roman" w:hAnsi="Consolas" w:cs="Times New Roman"/>
+          <w:color w:val="B5CEA8"/>
+          <w:kern w:val="0"/>
+          <w:sz w:val="21"/>
+          <w:szCs w:val="21"/>
+          <w14:ligatures w14:val="none"/>
+        </w:rPr>
+        <w:t>360</w:t>
+      </w:r>
+      <w:r>
+        <w:rPr>
+          <w:rFonts w:ascii="Consolas" w:eastAsia="Times New Roman" w:hAnsi="Consolas" w:cs="Times New Roman"/>
+          <w:color w:val="CCCCCC"/>
+          <w:kern w:val="0"/>
+          <w:sz w:val="21"/>
+          <w:szCs w:val="21"/>
+          <w14:ligatures w14:val="none"/>
+        </w:rPr>
+        <w:t>,</w:t>
+      </w:r>
+    </w:p>
+    <w:p>
+      <w:pPr>
+        <w:shd w:val="clear" w:color="auto" w:fill="1F1F1F"/>
+        <w:spacing w:after="0" w:line="285" w:lineRule="atLeast"/>
+        <w:rPr>
+          <w:rFonts w:ascii="Consolas" w:eastAsia="Times New Roman" w:hAnsi="Consolas" w:cs="Times New Roman"/>
+          <w:color w:val="CCCCCC"/>
+          <w:kern w:val="0"/>
+          <w:sz w:val="21"/>
+          <w:szCs w:val="21"/>
+          <w14:ligatures w14:val="none"/>
+        </w:rPr>
+      </w:pPr>
+      <w:r>
+        <w:rPr>
+          <w:rFonts w:ascii="Consolas" w:eastAsia="Times New Roman" w:hAnsi="Consolas" w:cs="Times New Roman"/>
+          <w:color w:val="CCCCCC"/>
+          <w:kern w:val="0"/>
+          <w:sz w:val="21"/>
+          <w:szCs w:val="21"/>
+          <w14:ligatures w14:val="none"/>
+        </w:rPr>
+        <w:t>    });</w:t>
+      </w:r>
+    </w:p>
+    <w:p>
+      <w:pPr>
+        <w:shd w:val="clear" w:color="auto" w:fill="1F1F1F"/>
+        <w:spacing w:after="0" w:line="285" w:lineRule="atLeast"/>
+        <w:rPr>
+          <w:rFonts w:ascii="Consolas" w:eastAsia="Times New Roman" w:hAnsi="Consolas" w:cs="Times New Roman"/>
+          <w:color w:val="CCCCCC"/>
+          <w:kern w:val="0"/>
+          <w:sz w:val="21"/>
+          <w:szCs w:val="21"/>
+          <w14:ligatures w14:val="none"/>
+        </w:rPr>
+      </w:pPr>
+      <w:r>
+        <w:rPr>
+          <w:rFonts w:ascii="Consolas" w:eastAsia="Times New Roman" w:hAnsi="Consolas" w:cs="Times New Roman"/>
+          <w:color w:val="CCCCCC"/>
+          <w:kern w:val="0"/>
+          <w:sz w:val="21"/>
+          <w:szCs w:val="21"/>
+          <w14:ligatures w14:val="none"/>
+        </w:rPr>
+        <w:t>  });</w:t>
+      </w:r>
+    </w:p>
+    <w:p>
+      <w:pPr>
+        <w:shd w:val="clear" w:color="auto" w:fill="1F1F1F"/>
+        <w:spacing w:after="0" w:line="285" w:lineRule="atLeast"/>
+        <w:rPr>
+          <w:rFonts w:ascii="Consolas" w:eastAsia="Times New Roman" w:hAnsi="Consolas" w:cs="Times New Roman"/>
+          <w:color w:val="CCCCCC"/>
+          <w:kern w:val="0"/>
+          <w:sz w:val="21"/>
+          <w:szCs w:val="21"/>
+          <w14:ligatures w14:val="none"/>
+        </w:rPr>
+      </w:pPr>
+    </w:p>
+    <w:p>
+      <w:pPr>
+        <w:shd w:val="clear" w:color="auto" w:fill="1F1F1F"/>
+        <w:spacing w:after="0" w:line="285" w:lineRule="atLeast"/>
+        <w:rPr>
+          <w:rFonts w:ascii="Consolas" w:eastAsia="Times New Roman" w:hAnsi="Consolas" w:cs="Times New Roman"/>
+          <w:color w:val="CCCCCC"/>
+          <w:kern w:val="0"/>
+          <w:sz w:val="21"/>
+          <w:szCs w:val="21"/>
+          <w14:ligatures w14:val="none"/>
+        </w:rPr>
+      </w:pPr>
+      <w:r>
+        <w:rPr>
+          <w:rFonts w:ascii="Consolas" w:eastAsia="Times New Roman" w:hAnsi="Consolas" w:cs="Times New Roman"/>
+          <w:color w:val="CCCCCC"/>
+          <w:kern w:val="0"/>
+          <w:sz w:val="21"/>
+          <w:szCs w:val="21"/>
+          <w14:ligatures w14:val="none"/>
+        </w:rPr>
+        <w:t xml:space="preserve">  </w:t>
+      </w:r>
+      <w:r>
+        <w:rPr>
+          <w:rFonts w:ascii="Consolas" w:eastAsia="Times New Roman" w:hAnsi="Consolas" w:cs="Times New Roman"/>
+          <w:color w:val="C586C0"/>
+          <w:kern w:val="0"/>
+          <w:sz w:val="21"/>
+          <w:szCs w:val="21"/>
+          <w14:ligatures w14:val="none"/>
+        </w:rPr>
+        <w:t>return</w:t>
+      </w:r>
+      <w:r>
+        <w:rPr>
+          <w:rFonts w:ascii="Consolas" w:eastAsia="Times New Roman" w:hAnsi="Consolas" w:cs="Times New Roman"/>
+          <w:color w:val="CCCCCC"/>
+          <w:kern w:val="0"/>
+          <w:sz w:val="21"/>
+          <w:szCs w:val="21"/>
+          <w14:ligatures w14:val="none"/>
+        </w:rPr>
+        <w:t xml:space="preserve"> (</w:t>
+      </w:r>
+    </w:p>
+    <w:p>
+      <w:pPr>
+        <w:shd w:val="clear" w:color="auto" w:fill="1F1F1F"/>
+        <w:spacing w:after="0" w:line="285" w:lineRule="atLeast"/>
+        <w:rPr>
+          <w:rFonts w:ascii="Consolas" w:eastAsia="Times New Roman" w:hAnsi="Consolas" w:cs="Times New Roman"/>
+          <w:color w:val="CCCCCC"/>
+          <w:kern w:val="0"/>
+          <w:sz w:val="21"/>
+          <w:szCs w:val="21"/>
+          <w14:ligatures w14:val="none"/>
+        </w:rPr>
+      </w:pPr>
+      <w:r>
+        <w:rPr>
+          <w:rFonts w:ascii="Consolas" w:eastAsia="Times New Roman" w:hAnsi="Consolas" w:cs="Times New Roman"/>
+          <w:color w:val="CCCCCC"/>
+          <w:kern w:val="0"/>
+          <w:sz w:val="21"/>
+          <w:szCs w:val="21"/>
+          <w14:ligatures w14:val="none"/>
+        </w:rPr>
+        <w:t xml:space="preserve">    </w:t>
+      </w:r>
+      <w:r>
+        <w:rPr>
+          <w:rFonts w:ascii="Consolas" w:eastAsia="Times New Roman" w:hAnsi="Consolas" w:cs="Times New Roman"/>
+          <w:color w:val="808080"/>
+          <w:kern w:val="0"/>
+          <w:sz w:val="21"/>
+          <w:szCs w:val="21"/>
+          <w14:ligatures w14:val="none"/>
+        </w:rPr>
+        <w:t>&lt;</w:t>
+      </w:r>
+      <w:r>
+        <w:rPr>
+          <w:rFonts w:ascii="Consolas" w:eastAsia="Times New Roman" w:hAnsi="Consolas" w:cs="Times New Roman"/>
+          <w:color w:val="569CD6"/>
+          <w:kern w:val="0"/>
+          <w:sz w:val="21"/>
+          <w:szCs w:val="21"/>
+          <w14:ligatures w14:val="none"/>
+        </w:rPr>
+        <w:t>main</w:t>
+      </w:r>
+      <w:r>
+        <w:rPr>
+          <w:rFonts w:ascii="Consolas" w:eastAsia="Times New Roman" w:hAnsi="Consolas" w:cs="Times New Roman"/>
+          <w:color w:val="808080"/>
+          <w:kern w:val="0"/>
+          <w:sz w:val="21"/>
+          <w:szCs w:val="21"/>
+          <w14:ligatures w14:val="none"/>
+        </w:rPr>
+        <w:t>&gt;</w:t>
+      </w:r>
+    </w:p>
+    <w:p>
+      <w:pPr>
+        <w:shd w:val="clear" w:color="auto" w:fill="1F1F1F"/>
+        <w:spacing w:after="0" w:line="285" w:lineRule="atLeast"/>
+        <w:rPr>
+          <w:rFonts w:ascii="Consolas" w:eastAsia="Times New Roman" w:hAnsi="Consolas" w:cs="Times New Roman"/>
+          <w:color w:val="CCCCCC"/>
+          <w:kern w:val="0"/>
+          <w:sz w:val="21"/>
+          <w:szCs w:val="21"/>
+          <w14:ligatures w14:val="none"/>
+        </w:rPr>
+      </w:pPr>
+      <w:r>
+        <w:rPr>
+          <w:rFonts w:ascii="Consolas" w:eastAsia="Times New Roman" w:hAnsi="Consolas" w:cs="Times New Roman"/>
+          <w:color w:val="CCCCCC"/>
+          <w:kern w:val="0"/>
+          <w:sz w:val="21"/>
+          <w:szCs w:val="21"/>
+          <w14:ligatures w14:val="none"/>
+        </w:rPr>
+        <w:t xml:space="preserve">      </w:t>
+      </w:r>
+      <w:r>
+        <w:rPr>
+          <w:rFonts w:ascii="Consolas" w:eastAsia="Times New Roman" w:hAnsi="Consolas" w:cs="Times New Roman"/>
+          <w:color w:val="808080"/>
+          <w:kern w:val="0"/>
+          <w:sz w:val="21"/>
+          <w:szCs w:val="21"/>
+          <w14:ligatures w14:val="none"/>
+        </w:rPr>
+        <w:t>&lt;</w:t>
+      </w:r>
+      <w:r>
+        <w:rPr>
+          <w:rFonts w:ascii="Consolas" w:eastAsia="Times New Roman" w:hAnsi="Consolas" w:cs="Times New Roman"/>
+          <w:color w:val="569CD6"/>
+          <w:kern w:val="0"/>
+          <w:sz w:val="21"/>
+          <w:szCs w:val="21"/>
+          <w14:ligatures w14:val="none"/>
+        </w:rPr>
+        <w:t>button</w:t>
+      </w:r>
+      <w:r>
+        <w:rPr>
+          <w:rFonts w:ascii="Consolas" w:eastAsia="Times New Roman" w:hAnsi="Consolas" w:cs="Times New Roman"/>
+          <w:color w:val="CCCCCC"/>
+          <w:kern w:val="0"/>
+          <w:sz w:val="21"/>
+          <w:szCs w:val="21"/>
+          <w14:ligatures w14:val="none"/>
+        </w:rPr>
+        <w:t xml:space="preserve"> </w:t>
+      </w:r>
+      <w:proofErr w:type="spellStart"/>
+      <w:r>
+        <w:rPr>
+          <w:rFonts w:ascii="Consolas" w:eastAsia="Times New Roman" w:hAnsi="Consolas" w:cs="Times New Roman"/>
+          <w:color w:val="9CDCFE"/>
+          <w:kern w:val="0"/>
+          <w:sz w:val="21"/>
+          <w:szCs w:val="21"/>
+          <w14:ligatures w14:val="none"/>
+        </w:rPr>
+        <w:t>onClick</w:t>
+      </w:r>
+      <w:proofErr w:type="spellEnd"/>
+      <w:r>
+        <w:rPr>
+          <w:rFonts w:ascii="Consolas" w:eastAsia="Times New Roman" w:hAnsi="Consolas" w:cs="Times New Roman"/>
+          <w:color w:val="D4D4D4"/>
+          <w:kern w:val="0"/>
+          <w:sz w:val="21"/>
+          <w:szCs w:val="21"/>
+          <w14:ligatures w14:val="none"/>
+        </w:rPr>
+        <w:t>=</w:t>
+      </w:r>
+      <w:r>
+        <w:rPr>
+          <w:rFonts w:ascii="Consolas" w:eastAsia="Times New Roman" w:hAnsi="Consolas" w:cs="Times New Roman"/>
+          <w:color w:val="569CD6"/>
+          <w:kern w:val="0"/>
+          <w:sz w:val="21"/>
+          <w:szCs w:val="21"/>
+          <w14:ligatures w14:val="none"/>
+        </w:rPr>
+        <w:t>{</w:t>
+      </w:r>
+      <w:proofErr w:type="spellStart"/>
+      <w:r>
+        <w:rPr>
+          <w:rFonts w:ascii="Consolas" w:eastAsia="Times New Roman" w:hAnsi="Consolas" w:cs="Times New Roman"/>
+          <w:color w:val="DCDCAA"/>
+          <w:kern w:val="0"/>
+          <w:sz w:val="21"/>
+          <w:szCs w:val="21"/>
+          <w14:ligatures w14:val="none"/>
+        </w:rPr>
+        <w:t>rotateBox</w:t>
+      </w:r>
+      <w:proofErr w:type="spellEnd"/>
+      <w:r>
+        <w:rPr>
+          <w:rFonts w:ascii="Consolas" w:eastAsia="Times New Roman" w:hAnsi="Consolas" w:cs="Times New Roman"/>
+          <w:color w:val="569CD6"/>
+          <w:kern w:val="0"/>
+          <w:sz w:val="21"/>
+          <w:szCs w:val="21"/>
+          <w14:ligatures w14:val="none"/>
+        </w:rPr>
+        <w:t>}</w:t>
+      </w:r>
+      <w:r>
+        <w:rPr>
+          <w:rFonts w:ascii="Consolas" w:eastAsia="Times New Roman" w:hAnsi="Consolas" w:cs="Times New Roman"/>
+          <w:color w:val="808080"/>
+          <w:kern w:val="0"/>
+          <w:sz w:val="21"/>
+          <w:szCs w:val="21"/>
+          <w14:ligatures w14:val="none"/>
+        </w:rPr>
+        <w:t>&gt;</w:t>
+      </w:r>
+      <w:r>
+        <w:rPr>
+          <w:rFonts w:ascii="Consolas" w:eastAsia="Times New Roman" w:hAnsi="Consolas" w:cs="Times New Roman"/>
+          <w:color w:val="CCCCCC"/>
+          <w:kern w:val="0"/>
+          <w:sz w:val="21"/>
+          <w:szCs w:val="21"/>
+          <w14:ligatures w14:val="none"/>
+        </w:rPr>
+        <w:t>Animate</w:t>
+      </w:r>
+      <w:r>
+        <w:rPr>
+          <w:rFonts w:ascii="Consolas" w:eastAsia="Times New Roman" w:hAnsi="Consolas" w:cs="Times New Roman"/>
+          <w:color w:val="808080"/>
+          <w:kern w:val="0"/>
+          <w:sz w:val="21"/>
+          <w:szCs w:val="21"/>
+          <w14:ligatures w14:val="none"/>
+        </w:rPr>
+        <w:t>&lt;/</w:t>
+      </w:r>
+      <w:r>
+        <w:rPr>
+          <w:rFonts w:ascii="Consolas" w:eastAsia="Times New Roman" w:hAnsi="Consolas" w:cs="Times New Roman"/>
+          <w:color w:val="569CD6"/>
+          <w:kern w:val="0"/>
+          <w:sz w:val="21"/>
+          <w:szCs w:val="21"/>
+          <w14:ligatures w14:val="none"/>
+        </w:rPr>
+        <w:t>button</w:t>
+      </w:r>
+      <w:r>
+        <w:rPr>
+          <w:rFonts w:ascii="Consolas" w:eastAsia="Times New Roman" w:hAnsi="Consolas" w:cs="Times New Roman"/>
+          <w:color w:val="808080"/>
+          <w:kern w:val="0"/>
+          <w:sz w:val="21"/>
+          <w:szCs w:val="21"/>
+          <w14:ligatures w14:val="none"/>
+        </w:rPr>
+        <w:t>&gt;</w:t>
+      </w:r>
+    </w:p>
+    <w:p>
+      <w:pPr>
+        <w:shd w:val="clear" w:color="auto" w:fill="1F1F1F"/>
+        <w:spacing w:after="0" w:line="285" w:lineRule="atLeast"/>
+        <w:rPr>
+          <w:rFonts w:ascii="Consolas" w:eastAsia="Times New Roman" w:hAnsi="Consolas" w:cs="Times New Roman"/>
+          <w:color w:val="CCCCCC"/>
+          <w:kern w:val="0"/>
+          <w:sz w:val="21"/>
+          <w:szCs w:val="21"/>
+          <w14:ligatures w14:val="none"/>
+        </w:rPr>
+      </w:pPr>
+      <w:r>
+        <w:rPr>
+          <w:rFonts w:ascii="Consolas" w:eastAsia="Times New Roman" w:hAnsi="Consolas" w:cs="Times New Roman"/>
+          <w:color w:val="CCCCCC"/>
+          <w:kern w:val="0"/>
+          <w:sz w:val="21"/>
+          <w:szCs w:val="21"/>
+          <w14:ligatures w14:val="none"/>
+        </w:rPr>
+        <w:t xml:space="preserve">      </w:t>
+      </w:r>
+      <w:r>
+        <w:rPr>
+          <w:rFonts w:ascii="Consolas" w:eastAsia="Times New Roman" w:hAnsi="Consolas" w:cs="Times New Roman"/>
+          <w:color w:val="808080"/>
+          <w:kern w:val="0"/>
+          <w:sz w:val="21"/>
+          <w:szCs w:val="21"/>
+          <w14:ligatures w14:val="none"/>
+        </w:rPr>
+        <w:t>&lt;</w:t>
+      </w:r>
+      <w:r>
+        <w:rPr>
+          <w:rFonts w:ascii="Consolas" w:eastAsia="Times New Roman" w:hAnsi="Consolas" w:cs="Times New Roman"/>
+          <w:color w:val="569CD6"/>
+          <w:kern w:val="0"/>
+          <w:sz w:val="21"/>
+          <w:szCs w:val="21"/>
+          <w14:ligatures w14:val="none"/>
+        </w:rPr>
+        <w:t>div</w:t>
+      </w:r>
+      <w:r>
+        <w:rPr>
+          <w:rFonts w:ascii="Consolas" w:eastAsia="Times New Roman" w:hAnsi="Consolas" w:cs="Times New Roman"/>
+          <w:color w:val="CCCCCC"/>
+          <w:kern w:val="0"/>
+          <w:sz w:val="21"/>
+          <w:szCs w:val="21"/>
+          <w14:ligatures w14:val="none"/>
+        </w:rPr>
+        <w:t xml:space="preserve"> </w:t>
+      </w:r>
+      <w:r>
+        <w:rPr>
+          <w:rFonts w:ascii="Consolas" w:eastAsia="Times New Roman" w:hAnsi="Consolas" w:cs="Times New Roman"/>
+          <w:color w:val="9CDCFE"/>
+          <w:kern w:val="0"/>
+          <w:sz w:val="21"/>
+          <w:szCs w:val="21"/>
+          <w14:ligatures w14:val="none"/>
+        </w:rPr>
+        <w:t>ref</w:t>
+      </w:r>
+      <w:r>
+        <w:rPr>
+          <w:rFonts w:ascii="Consolas" w:eastAsia="Times New Roman" w:hAnsi="Consolas" w:cs="Times New Roman"/>
+          <w:color w:val="D4D4D4"/>
+          <w:kern w:val="0"/>
+          <w:sz w:val="21"/>
+          <w:szCs w:val="21"/>
+          <w14:ligatures w14:val="none"/>
+        </w:rPr>
+        <w:t>=</w:t>
+      </w:r>
+      <w:r>
+        <w:rPr>
+          <w:rFonts w:ascii="Consolas" w:eastAsia="Times New Roman" w:hAnsi="Consolas" w:cs="Times New Roman"/>
+          <w:color w:val="569CD6"/>
+          <w:kern w:val="0"/>
+          <w:sz w:val="21"/>
+          <w:szCs w:val="21"/>
+          <w14:ligatures w14:val="none"/>
+        </w:rPr>
+        <w:t>{</w:t>
+      </w:r>
+      <w:proofErr w:type="spellStart"/>
+      <w:r>
+        <w:rPr>
+          <w:rFonts w:ascii="Consolas" w:eastAsia="Times New Roman" w:hAnsi="Consolas" w:cs="Times New Roman"/>
+          <w:color w:val="4FC1FF"/>
+          <w:kern w:val="0"/>
+          <w:sz w:val="21"/>
+          <w:szCs w:val="21"/>
+          <w14:ligatures w14:val="none"/>
+        </w:rPr>
+        <w:t>boxRef</w:t>
+      </w:r>
+      <w:proofErr w:type="spellEnd"/>
+      <w:r>
+        <w:rPr>
+          <w:rFonts w:ascii="Consolas" w:eastAsia="Times New Roman" w:hAnsi="Consolas" w:cs="Times New Roman"/>
+          <w:color w:val="569CD6"/>
+          <w:kern w:val="0"/>
+          <w:sz w:val="21"/>
+          <w:szCs w:val="21"/>
+          <w14:ligatures w14:val="none"/>
+        </w:rPr>
+        <w:t>}</w:t>
+      </w:r>
+      <w:r>
+        <w:rPr>
+          <w:rFonts w:ascii="Consolas" w:eastAsia="Times New Roman" w:hAnsi="Consolas" w:cs="Times New Roman"/>
+          <w:color w:val="CCCCCC"/>
+          <w:kern w:val="0"/>
+          <w:sz w:val="21"/>
+          <w:szCs w:val="21"/>
+          <w14:ligatures w14:val="none"/>
+        </w:rPr>
+        <w:t xml:space="preserve"> </w:t>
+      </w:r>
+      <w:proofErr w:type="spellStart"/>
+      <w:r>
+        <w:rPr>
+          <w:rFonts w:ascii="Consolas" w:eastAsia="Times New Roman" w:hAnsi="Consolas" w:cs="Times New Roman"/>
+          <w:color w:val="9CDCFE"/>
+          <w:kern w:val="0"/>
+          <w:sz w:val="21"/>
+          <w:szCs w:val="21"/>
+          <w14:ligatures w14:val="none"/>
+        </w:rPr>
+        <w:t>className</w:t>
+      </w:r>
+      <w:proofErr w:type="spellEnd"/>
+      <w:r>
+        <w:rPr>
+          <w:rFonts w:ascii="Consolas" w:eastAsia="Times New Roman" w:hAnsi="Consolas" w:cs="Times New Roman"/>
+          <w:color w:val="D4D4D4"/>
+          <w:kern w:val="0"/>
+          <w:sz w:val="21"/>
+          <w:szCs w:val="21"/>
+          <w14:ligatures w14:val="none"/>
+        </w:rPr>
+        <w:t>=</w:t>
+      </w:r>
+      <w:r>
+        <w:rPr>
+          <w:rFonts w:ascii="Consolas" w:eastAsia="Times New Roman" w:hAnsi="Consolas" w:cs="Times New Roman"/>
+          <w:color w:val="CE9178"/>
+          <w:kern w:val="0"/>
+          <w:sz w:val="21"/>
+          <w:szCs w:val="21"/>
+          <w14:ligatures w14:val="none"/>
+        </w:rPr>
+        <w:t>"box"</w:t>
+      </w:r>
+      <w:r>
+        <w:rPr>
+          <w:rFonts w:ascii="Consolas" w:eastAsia="Times New Roman" w:hAnsi="Consolas" w:cs="Times New Roman"/>
+          <w:color w:val="808080"/>
+          <w:kern w:val="0"/>
+          <w:sz w:val="21"/>
+          <w:szCs w:val="21"/>
+          <w14:ligatures w14:val="none"/>
+        </w:rPr>
+        <w:t>&gt;</w:t>
+      </w:r>
+    </w:p>
+    <w:p>
+      <w:pPr>
+        <w:shd w:val="clear" w:color="auto" w:fill="1F1F1F"/>
+        <w:spacing w:after="0" w:line="285" w:lineRule="atLeast"/>
+        <w:rPr>
+          <w:rFonts w:ascii="Consolas" w:eastAsia="Times New Roman" w:hAnsi="Consolas" w:cs="Times New Roman"/>
+          <w:color w:val="CCCCCC"/>
+          <w:kern w:val="0"/>
+          <w:sz w:val="21"/>
+          <w:szCs w:val="21"/>
+          <w14:ligatures w14:val="none"/>
+        </w:rPr>
+      </w:pPr>
+      <w:r>
+        <w:rPr>
+          <w:rFonts w:ascii="Consolas" w:eastAsia="Times New Roman" w:hAnsi="Consolas" w:cs="Times New Roman"/>
+          <w:color w:val="CCCCCC"/>
+          <w:kern w:val="0"/>
+          <w:sz w:val="21"/>
+          <w:szCs w:val="21"/>
+          <w14:ligatures w14:val="none"/>
+        </w:rPr>
+        <w:t>        Box</w:t>
+      </w:r>
+    </w:p>
+    <w:p>
+      <w:pPr>
+        <w:shd w:val="clear" w:color="auto" w:fill="1F1F1F"/>
+        <w:spacing w:after="0" w:line="285" w:lineRule="atLeast"/>
+        <w:rPr>
+          <w:rFonts w:ascii="Consolas" w:eastAsia="Times New Roman" w:hAnsi="Consolas" w:cs="Times New Roman"/>
+          <w:color w:val="CCCCCC"/>
+          <w:kern w:val="0"/>
+          <w:sz w:val="21"/>
+          <w:szCs w:val="21"/>
+          <w14:ligatures w14:val="none"/>
+        </w:rPr>
+      </w:pPr>
+      <w:r>
+        <w:rPr>
+          <w:rFonts w:ascii="Consolas" w:eastAsia="Times New Roman" w:hAnsi="Consolas" w:cs="Times New Roman"/>
+          <w:color w:val="CCCCCC"/>
+          <w:kern w:val="0"/>
+          <w:sz w:val="21"/>
+          <w:szCs w:val="21"/>
+          <w14:ligatures w14:val="none"/>
+        </w:rPr>
+        <w:t xml:space="preserve">      </w:t>
+      </w:r>
+      <w:r>
+        <w:rPr>
+          <w:rFonts w:ascii="Consolas" w:eastAsia="Times New Roman" w:hAnsi="Consolas" w:cs="Times New Roman"/>
+          <w:color w:val="808080"/>
+          <w:kern w:val="0"/>
+          <w:sz w:val="21"/>
+          <w:szCs w:val="21"/>
+          <w14:ligatures w14:val="none"/>
+        </w:rPr>
+        <w:t>&lt;/</w:t>
+      </w:r>
+      <w:r>
+        <w:rPr>
+          <w:rFonts w:ascii="Consolas" w:eastAsia="Times New Roman" w:hAnsi="Consolas" w:cs="Times New Roman"/>
+          <w:color w:val="569CD6"/>
+          <w:kern w:val="0"/>
+          <w:sz w:val="21"/>
+          <w:szCs w:val="21"/>
+          <w14:ligatures w14:val="none"/>
+        </w:rPr>
+        <w:t>div</w:t>
+      </w:r>
+      <w:r>
+        <w:rPr>
+          <w:rFonts w:ascii="Consolas" w:eastAsia="Times New Roman" w:hAnsi="Consolas" w:cs="Times New Roman"/>
+          <w:color w:val="808080"/>
+          <w:kern w:val="0"/>
+          <w:sz w:val="21"/>
+          <w:szCs w:val="21"/>
+          <w14:ligatures w14:val="none"/>
+        </w:rPr>
+        <w:t>&gt;</w:t>
+      </w:r>
+    </w:p>
+    <w:p>
+      <w:pPr>
+        <w:shd w:val="clear" w:color="auto" w:fill="1F1F1F"/>
+        <w:spacing w:after="0" w:line="285" w:lineRule="atLeast"/>
+        <w:rPr>
+          <w:rFonts w:ascii="Consolas" w:eastAsia="Times New Roman" w:hAnsi="Consolas" w:cs="Times New Roman"/>
+          <w:color w:val="CCCCCC"/>
+          <w:kern w:val="0"/>
+          <w:sz w:val="21"/>
+          <w:szCs w:val="21"/>
+          <w14:ligatures w14:val="none"/>
+        </w:rPr>
+      </w:pPr>
+      <w:r>
+        <w:rPr>
+          <w:rFonts w:ascii="Consolas" w:eastAsia="Times New Roman" w:hAnsi="Consolas" w:cs="Times New Roman"/>
+          <w:color w:val="CCCCCC"/>
+          <w:kern w:val="0"/>
+          <w:sz w:val="21"/>
+          <w:szCs w:val="21"/>
+          <w14:ligatures w14:val="none"/>
+        </w:rPr>
+        <w:t xml:space="preserve">    </w:t>
+      </w:r>
+      <w:r>
+        <w:rPr>
+          <w:rFonts w:ascii="Consolas" w:eastAsia="Times New Roman" w:hAnsi="Consolas" w:cs="Times New Roman"/>
+          <w:color w:val="808080"/>
+          <w:kern w:val="0"/>
+          <w:sz w:val="21"/>
+          <w:szCs w:val="21"/>
+          <w14:ligatures w14:val="none"/>
+        </w:rPr>
+        <w:t>&lt;/</w:t>
+      </w:r>
+      <w:r>
+        <w:rPr>
+          <w:rFonts w:ascii="Consolas" w:eastAsia="Times New Roman" w:hAnsi="Consolas" w:cs="Times New Roman"/>
+          <w:color w:val="569CD6"/>
+          <w:kern w:val="0"/>
+          <w:sz w:val="21"/>
+          <w:szCs w:val="21"/>
+          <w14:ligatures w14:val="none"/>
+        </w:rPr>
+        <w:t>main</w:t>
+      </w:r>
+      <w:r>
+        <w:rPr>
+          <w:rFonts w:ascii="Consolas" w:eastAsia="Times New Roman" w:hAnsi="Consolas" w:cs="Times New Roman"/>
+          <w:color w:val="808080"/>
+          <w:kern w:val="0"/>
+          <w:sz w:val="21"/>
+          <w:szCs w:val="21"/>
+          <w14:ligatures w14:val="none"/>
+        </w:rPr>
+        <w:t>&gt;</w:t>
+      </w:r>
+    </w:p>
+    <w:p>
+      <w:pPr>
+        <w:shd w:val="clear" w:color="auto" w:fill="1F1F1F"/>
+        <w:spacing w:after="0" w:line="285" w:lineRule="atLeast"/>
+        <w:rPr>
+          <w:rFonts w:ascii="Consolas" w:eastAsia="Times New Roman" w:hAnsi="Consolas" w:cs="Times New Roman"/>
+          <w:color w:val="CCCCCC"/>
+          <w:kern w:val="0"/>
+          <w:sz w:val="21"/>
+          <w:szCs w:val="21"/>
+          <w14:ligatures w14:val="none"/>
+        </w:rPr>
+      </w:pPr>
+      <w:r>
+        <w:rPr>
+          <w:rFonts w:ascii="Consolas" w:eastAsia="Times New Roman" w:hAnsi="Consolas" w:cs="Times New Roman"/>
+          <w:color w:val="CCCCCC"/>
+          <w:kern w:val="0"/>
+          <w:sz w:val="21"/>
+          <w:szCs w:val="21"/>
+          <w14:ligatures w14:val="none"/>
+        </w:rPr>
+        <w:t>  );</w:t>
+      </w:r>
+    </w:p>
+    <w:p>
+      <w:pPr>
+        <w:shd w:val="clear" w:color="auto" w:fill="1F1F1F"/>
+        <w:spacing w:after="0" w:line="285" w:lineRule="atLeast"/>
+        <w:rPr>
+          <w:rFonts w:ascii="Consolas" w:eastAsia="Times New Roman" w:hAnsi="Consolas" w:cs="Times New Roman"/>
+          <w:color w:val="CCCCCC"/>
+          <w:kern w:val="0"/>
+          <w:sz w:val="21"/>
+          <w:szCs w:val="21"/>
+          <w14:ligatures w14:val="none"/>
+        </w:rPr>
+      </w:pPr>
+      <w:r>
+        <w:rPr>
+          <w:rFonts w:ascii="Consolas" w:eastAsia="Times New Roman" w:hAnsi="Consolas" w:cs="Times New Roman"/>
+          <w:color w:val="CCCCCC"/>
+          <w:kern w:val="0"/>
+          <w:sz w:val="21"/>
+          <w:szCs w:val="21"/>
+          <w14:ligatures w14:val="none"/>
+        </w:rPr>
+        <w:t>};</w:t>
       </w:r>
     </w:p>
     <w:p>

</xml_diff>